<commit_message>
March 28 wrote. 4th round pre-talking.
</commit_message>
<xml_diff>
--- a/script.docx
+++ b/script.docx
@@ -58,6 +58,7 @@
         <w:t>与稳定婚姻。</w:t>
       </w:r>
     </w:p>
+    <w:p/>
     <w:p>
       <w:r>
         <w:rPr>
@@ -75,7 +76,19 @@
         <w:rPr>
           <w:rFonts w:hint="eastAsia"/>
         </w:rPr>
-        <w:t>，先前在</w:t>
+        <w:t>，</w:t>
+      </w:r>
+      <w:r>
+        <w:rPr>
+          <w:rFonts w:hint="eastAsia"/>
+        </w:rPr>
+        <w:t>许多同事也用俄语的发音阿兰来称呼我。</w:t>
+      </w:r>
+      <w:r>
+        <w:rPr>
+          <w:rFonts w:hint="eastAsia"/>
+        </w:rPr>
+        <w:t>先前在</w:t>
       </w:r>
       <w:r>
         <w:rPr>
@@ -127,7 +140,13 @@
         <w:rPr>
           <w:rFonts w:hint="eastAsia"/>
         </w:rPr>
-        <w:t>（构建在浏览器上的内容分发和数据接力）和社交媒体有关的研究工作。</w:t>
+        <w:t>（构建在浏览器上的内容分发和数据接力）和社交媒体有关的预研</w:t>
+      </w:r>
+      <w:r>
+        <w:rPr>
+          <w:rFonts w:hint="eastAsia"/>
+        </w:rPr>
+        <w:t>工作。</w:t>
       </w:r>
     </w:p>
     <w:p/>
@@ -165,7 +184,13 @@
         <w:rPr>
           <w:rFonts w:hint="eastAsia"/>
         </w:rPr>
-        <w:t>举过手的，恭喜大家拥有了一款下个时代仍不过时的设备，具体细节请继续听哦。</w:t>
+        <w:t>恭喜大家拥有</w:t>
+      </w:r>
+      <w:r>
+        <w:rPr>
+          <w:rFonts w:hint="eastAsia"/>
+        </w:rPr>
+        <w:t>一款下个时代仍不过时的设备，具体细节请继续听哦。</w:t>
       </w:r>
     </w:p>
     <w:p/>
@@ -440,7 +465,19 @@
         <w:rPr>
           <w:rFonts w:hint="eastAsia"/>
         </w:rPr>
-        <w:t>视频，刚才提到的那些手机型号，都支持</w:t>
+        <w:t>视频，刚才提到的那些手机型号，</w:t>
+      </w:r>
+      <w:r>
+        <w:rPr>
+          <w:rFonts w:hint="eastAsia"/>
+        </w:rPr>
+        <w:t>大多芯片比这些还要好一些，</w:t>
+      </w:r>
+      <w:r>
+        <w:rPr>
+          <w:rFonts w:hint="eastAsia"/>
+        </w:rPr>
+        <w:t>都支持</w:t>
       </w:r>
       <w:r>
         <w:rPr>
@@ -611,6 +648,1273 @@
           <w:rFonts w:hint="eastAsia"/>
         </w:rPr>
         <w:t>。</w:t>
+      </w:r>
+    </w:p>
+    <w:p/>
+    <w:p>
+      <w:r>
+        <w:t>幸运的是，</w:t>
+      </w:r>
+      <w:r>
+        <w:t>因为被</w:t>
+      </w:r>
+      <w:r>
+        <w:t>ISO</w:t>
+      </w:r>
+      <w:r>
+        <w:t>组织标准化，绝大多数设备都支持</w:t>
+      </w:r>
+      <w:r>
+        <w:t>H</w:t>
+      </w:r>
+      <w:r>
+        <w:rPr>
+          <w:rFonts w:hint="eastAsia"/>
+        </w:rPr>
+        <w:t>.264</w:t>
+      </w:r>
+      <w:r>
+        <w:rPr>
+          <w:rFonts w:hint="eastAsia"/>
+        </w:rPr>
+        <w:t>编码和</w:t>
+      </w:r>
+      <w:r>
+        <w:rPr>
+          <w:rFonts w:hint="eastAsia"/>
+        </w:rPr>
+        <w:t>MP4</w:t>
+      </w:r>
+      <w:r>
+        <w:rPr>
+          <w:rFonts w:hint="eastAsia"/>
+        </w:rPr>
+        <w:t>封装容器。</w:t>
+      </w:r>
+      <w:r>
+        <w:rPr>
+          <w:rFonts w:hint="eastAsia"/>
+        </w:rPr>
+        <w:t>所以，我们需要把</w:t>
+      </w:r>
+      <w:r>
+        <w:rPr>
+          <w:rFonts w:hint="eastAsia"/>
+        </w:rPr>
+        <w:t>各种来源</w:t>
+      </w:r>
+      <w:r>
+        <w:rPr>
+          <w:rFonts w:hint="eastAsia"/>
+        </w:rPr>
+        <w:t>，一般码率比较高的源视频转成若干种适合不同设备的不同码率的</w:t>
+      </w:r>
+      <w:r>
+        <w:rPr>
+          <w:rFonts w:hint="eastAsia"/>
+        </w:rPr>
+        <w:t xml:space="preserve">H.264 </w:t>
+      </w:r>
+      <w:r>
+        <w:rPr>
+          <w:rFonts w:hint="eastAsia"/>
+        </w:rPr>
+        <w:t>编码、</w:t>
+      </w:r>
+      <w:r>
+        <w:rPr>
+          <w:rFonts w:hint="eastAsia"/>
+        </w:rPr>
+        <w:t xml:space="preserve">MP4 </w:t>
+      </w:r>
+      <w:r>
+        <w:rPr>
+          <w:rFonts w:hint="eastAsia"/>
+        </w:rPr>
+        <w:t>封装的视频。</w:t>
+      </w:r>
+    </w:p>
+    <w:p/>
+    <w:p>
+      <w:r>
+        <w:rPr>
+          <w:rFonts w:hint="eastAsia"/>
+        </w:rPr>
+        <w:t>但是，</w:t>
+      </w:r>
+      <w:r>
+        <w:t>…</w:t>
+      </w:r>
+      <w:r>
+        <w:rPr>
+          <w:rFonts w:hint="eastAsia"/>
+        </w:rPr>
+        <w:t xml:space="preserve"> </w:t>
+      </w:r>
+    </w:p>
+    <w:p/>
+    <w:p>
+      <w:r>
+        <w:rPr>
+          <w:rFonts w:hint="eastAsia"/>
+        </w:rPr>
+        <w:t>以往，人们从单机内的并行，和多机器之间的分布式处理两方面来解决这个</w:t>
+      </w:r>
+      <w:r>
+        <w:rPr>
+          <w:rFonts w:hint="eastAsia"/>
+        </w:rPr>
+        <w:t>问题</w:t>
+      </w:r>
+      <w:r>
+        <w:t>…</w:t>
+      </w:r>
+      <w:r>
+        <w:rPr>
+          <w:rFonts w:hint="eastAsia"/>
+        </w:rPr>
+        <w:t xml:space="preserve"> </w:t>
+      </w:r>
+    </w:p>
+    <w:p/>
+    <w:p>
+      <w:r>
+        <w:rPr>
+          <w:rFonts w:hint="eastAsia"/>
+        </w:rPr>
+        <w:t>2012</w:t>
+      </w:r>
+      <w:r>
+        <w:rPr>
+          <w:rFonts w:hint="eastAsia"/>
+        </w:rPr>
+        <w:t>年，</w:t>
+      </w:r>
+      <w:proofErr w:type="gramStart"/>
+      <w:r>
+        <w:rPr>
+          <w:rFonts w:hint="eastAsia"/>
+        </w:rPr>
+        <w:t>前</w:t>
+      </w:r>
+      <w:r>
+        <w:rPr>
+          <w:rFonts w:hint="eastAsia"/>
+        </w:rPr>
+        <w:t>腾讯</w:t>
+      </w:r>
+      <w:proofErr w:type="gramEnd"/>
+      <w:r>
+        <w:rPr>
+          <w:rFonts w:hint="eastAsia"/>
+        </w:rPr>
+        <w:t>研究院的</w:t>
+      </w:r>
+      <w:r>
+        <w:rPr>
+          <w:rFonts w:hint="eastAsia"/>
+        </w:rPr>
+        <w:t>Gale Huang</w:t>
+      </w:r>
+      <w:r>
+        <w:rPr>
+          <w:rFonts w:hint="eastAsia"/>
+        </w:rPr>
+        <w:t>等人</w:t>
+      </w:r>
+      <w:r>
+        <w:rPr>
+          <w:rFonts w:hint="eastAsia"/>
+        </w:rPr>
+        <w:t>，和北大、明尼苏达的研究人员，联合</w:t>
+      </w:r>
+      <w:r>
+        <w:rPr>
+          <w:rFonts w:hint="eastAsia"/>
+        </w:rPr>
+        <w:t>在</w:t>
+      </w:r>
+      <w:r>
+        <w:rPr>
+          <w:rFonts w:hint="eastAsia"/>
+        </w:rPr>
+        <w:t>ACM</w:t>
+      </w:r>
+      <w:r>
+        <w:rPr>
+          <w:rFonts w:hint="eastAsia"/>
+        </w:rPr>
+        <w:t>的</w:t>
+      </w:r>
+      <w:r>
+        <w:rPr>
+          <w:rFonts w:hint="eastAsia"/>
+        </w:rPr>
+        <w:t>NOSSDAV</w:t>
+      </w:r>
+      <w:r>
+        <w:rPr>
+          <w:rFonts w:hint="eastAsia"/>
+        </w:rPr>
+        <w:t>会议上发表了一篇论文</w:t>
+      </w:r>
+      <w:r>
+        <w:rPr>
+          <w:rFonts w:hint="eastAsia"/>
+        </w:rPr>
+        <w:t>，描述了一个他们在</w:t>
+      </w:r>
+      <w:r>
+        <w:rPr>
+          <w:rFonts w:hint="eastAsia"/>
+        </w:rPr>
+        <w:t>2011</w:t>
+      </w:r>
+      <w:r>
+        <w:rPr>
+          <w:rFonts w:hint="eastAsia"/>
+        </w:rPr>
+        <w:t>年前完成的云转码系统。</w:t>
+      </w:r>
+      <w:r>
+        <w:rPr>
+          <w:rFonts w:hint="eastAsia"/>
+        </w:rPr>
+        <w:t>这样一批下载机器，从</w:t>
+      </w:r>
+      <w:r>
+        <w:rPr>
+          <w:rFonts w:hint="eastAsia"/>
+        </w:rPr>
+        <w:t>Internet</w:t>
+      </w:r>
+      <w:r>
+        <w:rPr>
+          <w:rFonts w:hint="eastAsia"/>
+        </w:rPr>
+        <w:t>上，通过</w:t>
+      </w:r>
+      <w:r>
+        <w:rPr>
+          <w:rFonts w:hint="eastAsia"/>
+        </w:rPr>
+        <w:t>HTTP</w:t>
+      </w:r>
+      <w:r>
+        <w:rPr>
+          <w:rFonts w:hint="eastAsia"/>
+        </w:rPr>
+        <w:t>，</w:t>
+      </w:r>
+      <w:proofErr w:type="spellStart"/>
+      <w:r>
+        <w:rPr>
+          <w:rFonts w:hint="eastAsia"/>
+        </w:rPr>
+        <w:t>BitT</w:t>
+      </w:r>
+      <w:r>
+        <w:rPr>
+          <w:rFonts w:hint="eastAsia"/>
+        </w:rPr>
+        <w:t>orrent</w:t>
+      </w:r>
+      <w:proofErr w:type="spellEnd"/>
+      <w:r>
+        <w:rPr>
+          <w:rFonts w:hint="eastAsia"/>
+        </w:rPr>
+        <w:t>等协议</w:t>
+      </w:r>
+      <w:r>
+        <w:rPr>
+          <w:rFonts w:hint="eastAsia"/>
+        </w:rPr>
+        <w:t>下载到所需要的视频，</w:t>
+      </w:r>
+      <w:r>
+        <w:rPr>
+          <w:rFonts w:hint="eastAsia"/>
+        </w:rPr>
+        <w:t>Task Dispatcher</w:t>
+      </w:r>
+      <w:r>
+        <w:rPr>
+          <w:rFonts w:hint="eastAsia"/>
+        </w:rPr>
+        <w:t>负责任务分配、</w:t>
+      </w:r>
+      <w:r>
+        <w:rPr>
+          <w:rFonts w:hint="eastAsia"/>
+        </w:rPr>
+        <w:t>Task Manager</w:t>
+      </w:r>
+      <w:r>
+        <w:rPr>
+          <w:rFonts w:hint="eastAsia"/>
+        </w:rPr>
+        <w:t>负责管理转码前后的媒体文件，并决定</w:t>
+      </w:r>
+      <w:r>
+        <w:rPr>
+          <w:rFonts w:hint="eastAsia"/>
+        </w:rPr>
+        <w:t>何时向何地分发转码后的资源。</w:t>
+      </w:r>
+      <w:r>
+        <w:rPr>
+          <w:rFonts w:hint="eastAsia"/>
+        </w:rPr>
+        <w:t>这是它里面的数据流动，这是它的网络拓扑结构。</w:t>
+      </w:r>
+      <w:proofErr w:type="gramStart"/>
+      <w:r>
+        <w:rPr>
+          <w:rFonts w:hint="eastAsia"/>
+        </w:rPr>
+        <w:t>腾讯研究院</w:t>
+      </w:r>
+      <w:proofErr w:type="gramEnd"/>
+      <w:r>
+        <w:rPr>
+          <w:rFonts w:hint="eastAsia"/>
+        </w:rPr>
+        <w:t>的</w:t>
+      </w:r>
+      <w:r>
+        <w:rPr>
+          <w:rFonts w:hint="eastAsia"/>
+        </w:rPr>
+        <w:t>Cloud Transcoder</w:t>
+      </w:r>
+      <w:r>
+        <w:rPr>
+          <w:rFonts w:hint="eastAsia"/>
+        </w:rPr>
+        <w:t>从整体上来看确实是个优秀的系统。但是，它还存在一些问题</w:t>
+      </w:r>
+      <w:r>
+        <w:rPr>
+          <w:rFonts w:hint="eastAsia"/>
+        </w:rPr>
+        <w:t xml:space="preserve">,,, </w:t>
+      </w:r>
+    </w:p>
+    <w:p/>
+    <w:p>
+      <w:r>
+        <w:rPr>
+          <w:rFonts w:hint="eastAsia"/>
+        </w:rPr>
+        <w:t>于是，架平流媒体团队在</w:t>
+      </w:r>
+      <w:r>
+        <w:rPr>
+          <w:rFonts w:hint="eastAsia"/>
+        </w:rPr>
+        <w:t>2012</w:t>
+      </w:r>
+      <w:r>
+        <w:rPr>
+          <w:rFonts w:hint="eastAsia"/>
+        </w:rPr>
+        <w:t>年开发了一套复用现有存储服务器的云转码系统</w:t>
+      </w:r>
+      <w:proofErr w:type="spellStart"/>
+      <w:r>
+        <w:rPr>
+          <w:rFonts w:hint="eastAsia"/>
+        </w:rPr>
+        <w:t>TranscX</w:t>
+      </w:r>
+      <w:proofErr w:type="spellEnd"/>
+      <w:r>
+        <w:rPr>
+          <w:rFonts w:hint="eastAsia"/>
+        </w:rPr>
+        <w:t>，</w:t>
+      </w:r>
+      <w:r>
+        <w:rPr>
+          <w:rFonts w:hint="eastAsia"/>
+        </w:rPr>
+        <w:t>名字有这些意思，同也有超越函数的意思</w:t>
+      </w:r>
+      <w:r>
+        <w:t>—</w:t>
+      </w:r>
+      <w:r>
+        <w:rPr>
+          <w:rFonts w:hint="eastAsia"/>
+        </w:rPr>
+        <w:t>把复杂的事情变简单。</w:t>
+      </w:r>
+      <w:r>
+        <w:rPr>
+          <w:rFonts w:hint="eastAsia"/>
+        </w:rPr>
+        <w:t>它汲取了</w:t>
+      </w:r>
+      <w:proofErr w:type="gramStart"/>
+      <w:r>
+        <w:rPr>
+          <w:rFonts w:hint="eastAsia"/>
+        </w:rPr>
+        <w:t>前腾讯</w:t>
+      </w:r>
+      <w:proofErr w:type="gramEnd"/>
+      <w:r>
+        <w:rPr>
+          <w:rFonts w:hint="eastAsia"/>
+        </w:rPr>
+        <w:t>研究院</w:t>
+      </w:r>
+      <w:r>
+        <w:rPr>
+          <w:rFonts w:hint="eastAsia"/>
+        </w:rPr>
+        <w:t>Cloud Transcoder</w:t>
+      </w:r>
+      <w:r>
+        <w:rPr>
+          <w:rFonts w:hint="eastAsia"/>
+        </w:rPr>
+        <w:t>的设计优点，同时，也解决了几个问题</w:t>
+      </w:r>
+      <w:r>
+        <w:rPr>
+          <w:rFonts w:hint="eastAsia"/>
+        </w:rPr>
+        <w:t>：比如不需要</w:t>
+      </w:r>
+      <w:r>
+        <w:rPr>
+          <w:rFonts w:hint="eastAsia"/>
+        </w:rPr>
+        <w:t>真正对数据进行切割，完美实现</w:t>
+      </w:r>
+      <w:r>
+        <w:rPr>
+          <w:rFonts w:hint="eastAsia"/>
+        </w:rPr>
+        <w:t>GOP</w:t>
+      </w:r>
+      <w:r>
+        <w:rPr>
+          <w:rFonts w:hint="eastAsia"/>
+        </w:rPr>
+        <w:t>级的并行</w:t>
+      </w:r>
+      <w:r>
+        <w:rPr>
+          <w:rFonts w:hint="eastAsia"/>
+        </w:rPr>
+        <w:t>。</w:t>
+      </w:r>
+      <w:r>
+        <w:rPr>
+          <w:rFonts w:hint="eastAsia"/>
+        </w:rPr>
+        <w:t>也就是，通过解析媒体文件，获得大致的时间点和文件偏移的映射。</w:t>
+      </w:r>
+      <w:r>
+        <w:rPr>
+          <w:rFonts w:hint="eastAsia"/>
+        </w:rPr>
+        <w:t>然后个个</w:t>
+      </w:r>
+      <w:r>
+        <w:rPr>
+          <w:rFonts w:hint="eastAsia"/>
+        </w:rPr>
+        <w:t>mapper</w:t>
+      </w:r>
+      <w:r>
+        <w:rPr>
+          <w:rFonts w:hint="eastAsia"/>
+        </w:rPr>
+        <w:t>通过分布式文件系统和网络协议自己取出各自要转码的数据</w:t>
+      </w:r>
+      <w:r>
+        <w:rPr>
+          <w:rFonts w:hint="eastAsia"/>
+        </w:rPr>
+        <w:t>段</w:t>
+      </w:r>
+      <w:r>
+        <w:rPr>
+          <w:rFonts w:hint="eastAsia"/>
+        </w:rPr>
+        <w:t>---GOP</w:t>
+      </w:r>
+      <w:r>
+        <w:rPr>
+          <w:rFonts w:hint="eastAsia"/>
+        </w:rPr>
+        <w:t>。</w:t>
+      </w:r>
+      <w:r>
+        <w:rPr>
+          <w:rFonts w:hint="eastAsia"/>
+        </w:rPr>
+        <w:t>那么什么是</w:t>
+      </w:r>
+      <w:r>
+        <w:rPr>
+          <w:rFonts w:hint="eastAsia"/>
+        </w:rPr>
+        <w:t>GOP</w:t>
+      </w:r>
+      <w:r>
+        <w:rPr>
+          <w:rFonts w:hint="eastAsia"/>
+        </w:rPr>
+        <w:t>呢？</w:t>
+      </w:r>
+    </w:p>
+    <w:p/>
+    <w:p>
+      <w:r>
+        <w:rPr>
+          <w:rFonts w:hint="eastAsia"/>
+        </w:rPr>
+        <w:lastRenderedPageBreak/>
+        <w:t>假设我们要拍摄一部由一位美女老师和一位帅哥老师出演的影片</w:t>
+      </w:r>
+      <w:r>
+        <w:rPr>
+          <w:rFonts w:hint="eastAsia"/>
+        </w:rPr>
+        <w:t>，</w:t>
+      </w:r>
+      <w:r>
+        <w:rPr>
+          <w:rFonts w:hint="eastAsia"/>
+        </w:rPr>
+        <w:t>这位美女老师大家应该熟悉吧？</w:t>
+      </w:r>
+      <w:r>
+        <w:rPr>
+          <w:rFonts w:hint="eastAsia"/>
+        </w:rPr>
+        <w:t>在视频编码中，</w:t>
+      </w:r>
+      <w:r>
+        <w:rPr>
+          <w:rFonts w:hint="eastAsia"/>
+        </w:rPr>
+        <w:t>通常</w:t>
+      </w:r>
+      <w:proofErr w:type="gramStart"/>
+      <w:r>
+        <w:rPr>
+          <w:rFonts w:hint="eastAsia"/>
+        </w:rPr>
+        <w:t>有帧内和帧间</w:t>
+      </w:r>
+      <w:proofErr w:type="gramEnd"/>
+      <w:r>
+        <w:rPr>
+          <w:rFonts w:hint="eastAsia"/>
+        </w:rPr>
+        <w:t>两种压缩编码模式，</w:t>
+      </w:r>
+      <w:r>
+        <w:rPr>
+          <w:rFonts w:hint="eastAsia"/>
+        </w:rPr>
+        <w:t>像这样前后变化不大的帧，就可以参考其前后的帧，捕捉、预测和补偿运动来</w:t>
+      </w:r>
+      <w:r>
+        <w:rPr>
+          <w:rFonts w:hint="eastAsia"/>
+        </w:rPr>
+        <w:t>减少信息</w:t>
+      </w:r>
+      <w:r>
+        <w:rPr>
+          <w:rFonts w:hint="eastAsia"/>
+        </w:rPr>
+        <w:t>冗余</w:t>
+      </w:r>
+      <w:r>
+        <w:rPr>
+          <w:rFonts w:hint="eastAsia"/>
+        </w:rPr>
+        <w:t>，但现在，忽然</w:t>
+      </w:r>
+      <w:r>
+        <w:rPr>
+          <w:rFonts w:hint="eastAsia"/>
+        </w:rPr>
+        <w:t>这位帅哥老师进来了，</w:t>
+      </w:r>
+      <w:r>
+        <w:rPr>
+          <w:rFonts w:hint="eastAsia"/>
+        </w:rPr>
+        <w:t>这个突然出现的</w:t>
+      </w:r>
+      <w:r>
+        <w:rPr>
+          <w:rFonts w:hint="eastAsia"/>
+        </w:rPr>
+        <w:t>场景中几乎没有任何前面的大块信息可以参考，</w:t>
+      </w:r>
+      <w:r>
+        <w:rPr>
+          <w:rFonts w:hint="eastAsia"/>
+        </w:rPr>
+        <w:t>这样</w:t>
+      </w:r>
+      <w:proofErr w:type="gramStart"/>
+      <w:r>
+        <w:rPr>
+          <w:rFonts w:hint="eastAsia"/>
+        </w:rPr>
+        <w:t>这个帧就只能采用帧内编码</w:t>
+      </w:r>
+      <w:proofErr w:type="gramEnd"/>
+      <w:r>
+        <w:rPr>
+          <w:rFonts w:hint="eastAsia"/>
+        </w:rPr>
+        <w:t>，</w:t>
+      </w:r>
+      <w:r>
+        <w:rPr>
+          <w:rFonts w:hint="eastAsia"/>
+        </w:rPr>
+        <w:t>但它</w:t>
+      </w:r>
+      <w:r>
+        <w:rPr>
+          <w:rFonts w:hint="eastAsia"/>
+        </w:rPr>
+        <w:t>后面的帧却又可以参考这一帧</w:t>
+      </w:r>
+      <w:r>
+        <w:rPr>
+          <w:rFonts w:hint="eastAsia"/>
+        </w:rPr>
+        <w:t>，但如果刚才那位美女不出现，它们就不可能参考前面的帧</w:t>
+      </w:r>
+      <w:r>
+        <w:rPr>
+          <w:rFonts w:hint="eastAsia"/>
+        </w:rPr>
+        <w:t>。</w:t>
+      </w:r>
+      <w:r>
+        <w:rPr>
+          <w:rFonts w:hint="eastAsia"/>
+        </w:rPr>
+        <w:t>我们把刚才突然开始出现美女或帅哥的</w:t>
+      </w:r>
+      <w:proofErr w:type="gramStart"/>
+      <w:r>
+        <w:rPr>
+          <w:rFonts w:hint="eastAsia"/>
+        </w:rPr>
+        <w:t>这种帧叫即时</w:t>
+      </w:r>
+      <w:proofErr w:type="gramEnd"/>
+      <w:r>
+        <w:rPr>
+          <w:rFonts w:hint="eastAsia"/>
+        </w:rPr>
+        <w:t>刷新关键帧，从一个</w:t>
+      </w:r>
+      <w:proofErr w:type="gramStart"/>
+      <w:r>
+        <w:rPr>
+          <w:rFonts w:hint="eastAsia"/>
+        </w:rPr>
+        <w:t>这种帧到下</w:t>
+      </w:r>
+      <w:proofErr w:type="gramEnd"/>
+      <w:r>
+        <w:rPr>
+          <w:rFonts w:hint="eastAsia"/>
+        </w:rPr>
+        <w:t>一个这种</w:t>
+      </w:r>
+      <w:proofErr w:type="gramStart"/>
+      <w:r>
+        <w:rPr>
+          <w:rFonts w:hint="eastAsia"/>
+        </w:rPr>
+        <w:t>帧</w:t>
+      </w:r>
+      <w:proofErr w:type="gramEnd"/>
+      <w:r>
+        <w:rPr>
+          <w:rFonts w:hint="eastAsia"/>
+        </w:rPr>
+        <w:t>叫做一个闭</w:t>
+      </w:r>
+      <w:r>
+        <w:rPr>
+          <w:rFonts w:hint="eastAsia"/>
+        </w:rPr>
+        <w:t>GOP</w:t>
+      </w:r>
+      <w:r>
+        <w:rPr>
+          <w:rFonts w:hint="eastAsia"/>
+        </w:rPr>
+        <w:t>。显然，每个闭</w:t>
+      </w:r>
+      <w:r>
+        <w:rPr>
+          <w:rFonts w:hint="eastAsia"/>
+        </w:rPr>
+        <w:t>GOP</w:t>
+      </w:r>
+      <w:r>
+        <w:rPr>
+          <w:rFonts w:hint="eastAsia"/>
+        </w:rPr>
+        <w:t>都是可以独立解码的。</w:t>
+      </w:r>
+      <w:r>
+        <w:t>…</w:t>
+      </w:r>
+      <w:r>
+        <w:rPr>
+          <w:rFonts w:hint="eastAsia"/>
+        </w:rPr>
+        <w:t xml:space="preserve"> </w:t>
+      </w:r>
+    </w:p>
+    <w:p>
+      <w:r>
+        <w:rPr>
+          <w:rFonts w:hint="eastAsia"/>
+        </w:rPr>
+        <w:t>用</w:t>
+      </w:r>
+      <w:proofErr w:type="spellStart"/>
+      <w:r>
+        <w:rPr>
+          <w:rFonts w:hint="eastAsia"/>
+        </w:rPr>
+        <w:t>MapReduce</w:t>
+      </w:r>
+      <w:proofErr w:type="spellEnd"/>
+      <w:r>
+        <w:rPr>
+          <w:rFonts w:hint="eastAsia"/>
+        </w:rPr>
+        <w:t>框架统一，减少了调度复杂性，增强了可扩展性，通过</w:t>
+      </w:r>
+      <w:r>
+        <w:rPr>
+          <w:rFonts w:hint="eastAsia"/>
+        </w:rPr>
+        <w:t>TFS/CFS</w:t>
+      </w:r>
+      <w:r>
+        <w:rPr>
+          <w:rFonts w:hint="eastAsia"/>
+        </w:rPr>
+        <w:t>和网络协议，处理</w:t>
+      </w:r>
+      <w:proofErr w:type="gramStart"/>
+      <w:r>
+        <w:rPr>
+          <w:rFonts w:hint="eastAsia"/>
+        </w:rPr>
+        <w:t>海量海量</w:t>
+      </w:r>
+      <w:proofErr w:type="gramEnd"/>
+      <w:r>
+        <w:rPr>
+          <w:rFonts w:hint="eastAsia"/>
+        </w:rPr>
+        <w:t>媒体资源</w:t>
+      </w:r>
+      <w:r>
+        <w:t>…</w:t>
+      </w:r>
+      <w:r>
+        <w:rPr>
+          <w:rFonts w:hint="eastAsia"/>
+        </w:rPr>
+        <w:t xml:space="preserve"> </w:t>
+      </w:r>
+    </w:p>
+    <w:p/>
+    <w:p>
+      <w:r>
+        <w:t>刚才提到了</w:t>
+      </w:r>
+      <w:r>
+        <w:t>DASH</w:t>
+      </w:r>
+      <w:r>
+        <w:t>，</w:t>
+      </w:r>
+      <w:r>
+        <w:t>DASH</w:t>
+      </w:r>
+      <w:r>
+        <w:t>是最近两三年在在线流媒体领域非常火的一个词。</w:t>
+      </w:r>
+      <w:r>
+        <w:t>那么什么是</w:t>
+      </w:r>
+      <w:r>
+        <w:t>DASH</w:t>
+      </w:r>
+      <w:r>
+        <w:t>，为什么要有它呢</w:t>
+      </w:r>
+      <w:r>
+        <w:rPr>
+          <w:rFonts w:hint="eastAsia"/>
+        </w:rPr>
+        <w:t>？</w:t>
+      </w:r>
+      <w:r>
+        <w:rPr>
+          <w:rFonts w:hint="eastAsia"/>
+        </w:rPr>
+        <w:t>首先，视频文件通常比较大，结构比较复杂，</w:t>
+      </w:r>
+      <w:r>
+        <w:rPr>
+          <w:rFonts w:hint="eastAsia"/>
+        </w:rPr>
+        <w:t>用户也</w:t>
+      </w:r>
+      <w:proofErr w:type="gramStart"/>
+      <w:r>
+        <w:rPr>
+          <w:rFonts w:hint="eastAsia"/>
+        </w:rPr>
+        <w:t>不</w:t>
+      </w:r>
+      <w:proofErr w:type="gramEnd"/>
+      <w:r>
+        <w:rPr>
+          <w:rFonts w:hint="eastAsia"/>
+        </w:rPr>
+        <w:t>总是线性</w:t>
+      </w:r>
+      <w:r>
+        <w:rPr>
+          <w:rFonts w:hint="eastAsia"/>
+        </w:rPr>
+        <w:t>观看，还会有拖拽等</w:t>
+      </w:r>
+      <w:r>
+        <w:rPr>
+          <w:rFonts w:hint="eastAsia"/>
+        </w:rPr>
+        <w:t>VCR</w:t>
+      </w:r>
+      <w:r>
+        <w:rPr>
+          <w:rFonts w:hint="eastAsia"/>
+        </w:rPr>
+        <w:t>行为</w:t>
+      </w:r>
+      <w:r>
+        <w:rPr>
+          <w:rFonts w:hint="eastAsia"/>
+        </w:rPr>
+        <w:t>，这样如果视频长的话，就会造成比较大的初始和</w:t>
+      </w:r>
+      <w:r>
+        <w:rPr>
+          <w:rFonts w:hint="eastAsia"/>
+        </w:rPr>
+        <w:t>VCR</w:t>
+      </w:r>
+      <w:r>
+        <w:rPr>
+          <w:rFonts w:hint="eastAsia"/>
+        </w:rPr>
+        <w:t>时延</w:t>
+      </w:r>
+      <w:r>
+        <w:rPr>
+          <w:rFonts w:hint="eastAsia"/>
+        </w:rPr>
+        <w:t>。即使进行简单切片，也不能完全解决这个问题</w:t>
+      </w:r>
+      <w:r>
+        <w:rPr>
+          <w:rFonts w:hint="eastAsia"/>
+        </w:rPr>
+        <w:t>。</w:t>
+      </w:r>
+      <w:r>
+        <w:rPr>
+          <w:rFonts w:hint="eastAsia"/>
+        </w:rPr>
+        <w:t>其次，</w:t>
+      </w:r>
+      <w:r>
+        <w:rPr>
+          <w:rFonts w:hint="eastAsia"/>
+        </w:rPr>
+        <w:t xml:space="preserve"> </w:t>
+      </w:r>
+      <w:r>
+        <w:rPr>
+          <w:rFonts w:hint="eastAsia"/>
+        </w:rPr>
+        <w:t>我们的网络环境是不稳定的，</w:t>
+      </w:r>
+      <w:r>
+        <w:rPr>
+          <w:rFonts w:hint="eastAsia"/>
+        </w:rPr>
+        <w:t>视频通常是以比较恒定的码率来编码的，这样</w:t>
+      </w:r>
+      <w:r>
+        <w:rPr>
+          <w:rFonts w:hint="eastAsia"/>
+        </w:rPr>
+        <w:t>在我们网速比较快时，可能得不到更高清晰度的体验，而在网速不给力时，又可能会遇到缓冲等待。</w:t>
+      </w:r>
+      <w:r>
+        <w:rPr>
+          <w:rFonts w:hint="eastAsia"/>
+        </w:rPr>
+        <w:t>于是，</w:t>
+      </w:r>
+      <w:r>
+        <w:rPr>
+          <w:rFonts w:hint="eastAsia"/>
+        </w:rPr>
+        <w:t>DASH</w:t>
+      </w:r>
+      <w:r>
+        <w:rPr>
+          <w:rFonts w:hint="eastAsia"/>
+        </w:rPr>
+        <w:t>应运而生，</w:t>
+      </w:r>
+      <w:r>
+        <w:rPr>
+          <w:rFonts w:hint="eastAsia"/>
+        </w:rPr>
+        <w:t>HTTP</w:t>
+      </w:r>
+      <w:r>
+        <w:rPr>
+          <w:rFonts w:hint="eastAsia"/>
+        </w:rPr>
+        <w:t>协议之上的动态自适应流媒体。</w:t>
+      </w:r>
+      <w:r>
+        <w:rPr>
+          <w:rFonts w:hint="eastAsia"/>
+        </w:rPr>
+        <w:t>最早提出的是</w:t>
+      </w:r>
+      <w:r>
+        <w:rPr>
+          <w:rFonts w:hint="eastAsia"/>
+        </w:rPr>
+        <w:t>Apple</w:t>
+      </w:r>
+      <w:r>
+        <w:rPr>
+          <w:rFonts w:hint="eastAsia"/>
+        </w:rPr>
+        <w:t>，</w:t>
+      </w:r>
+      <w:r>
+        <w:rPr>
+          <w:rFonts w:hint="eastAsia"/>
+        </w:rPr>
+        <w:t>我们的</w:t>
+      </w:r>
+      <w:r>
+        <w:rPr>
+          <w:rFonts w:hint="eastAsia"/>
+        </w:rPr>
+        <w:t>iPhone</w:t>
+      </w:r>
+      <w:r>
+        <w:rPr>
+          <w:rFonts w:hint="eastAsia"/>
+        </w:rPr>
+        <w:t>, iPad, Safari</w:t>
+      </w:r>
+      <w:r>
+        <w:rPr>
+          <w:rFonts w:hint="eastAsia"/>
+        </w:rPr>
+        <w:t>浏览器都</w:t>
+      </w:r>
+      <w:r>
+        <w:rPr>
+          <w:rFonts w:hint="eastAsia"/>
+        </w:rPr>
+        <w:t>支持，后来微软、</w:t>
+      </w:r>
+      <w:r>
+        <w:rPr>
+          <w:rFonts w:hint="eastAsia"/>
+        </w:rPr>
+        <w:t>Adobe</w:t>
+      </w:r>
+      <w:r>
+        <w:rPr>
+          <w:rFonts w:hint="eastAsia"/>
+        </w:rPr>
+        <w:t>也提出了各自的</w:t>
+      </w:r>
+      <w:r>
+        <w:rPr>
+          <w:rFonts w:hint="eastAsia"/>
+        </w:rPr>
+        <w:t>DASH</w:t>
+      </w:r>
+      <w:r>
+        <w:rPr>
+          <w:rFonts w:hint="eastAsia"/>
+        </w:rPr>
+        <w:t>标准，</w:t>
+      </w:r>
+      <w:r>
+        <w:rPr>
+          <w:rFonts w:hint="eastAsia"/>
+        </w:rPr>
+        <w:t>2012</w:t>
+      </w:r>
+      <w:r>
+        <w:rPr>
+          <w:rFonts w:hint="eastAsia"/>
+        </w:rPr>
+        <w:t>年，</w:t>
+      </w:r>
+      <w:r>
+        <w:rPr>
+          <w:rFonts w:hint="eastAsia"/>
+        </w:rPr>
+        <w:t>MPEG</w:t>
+      </w:r>
+      <w:r>
+        <w:rPr>
+          <w:rFonts w:hint="eastAsia"/>
+        </w:rPr>
+        <w:t>综合了几者，制定了</w:t>
+      </w:r>
+      <w:r>
+        <w:rPr>
+          <w:rFonts w:hint="eastAsia"/>
+        </w:rPr>
+        <w:t>MPEG-</w:t>
+      </w:r>
+      <w:r>
+        <w:rPr>
+          <w:rFonts w:hint="eastAsia"/>
+        </w:rPr>
+        <w:t>DASH</w:t>
+      </w:r>
+      <w:r>
+        <w:rPr>
+          <w:rFonts w:hint="eastAsia"/>
+        </w:rPr>
+        <w:t>标准，并且被</w:t>
+      </w:r>
+      <w:r>
+        <w:rPr>
+          <w:rFonts w:hint="eastAsia"/>
+        </w:rPr>
+        <w:t>ISO</w:t>
+      </w:r>
+      <w:r>
+        <w:rPr>
+          <w:rFonts w:hint="eastAsia"/>
+        </w:rPr>
+        <w:t>组织认定为国际标准。</w:t>
+      </w:r>
+      <w:r>
+        <w:rPr>
+          <w:rFonts w:hint="eastAsia"/>
+        </w:rPr>
+        <w:t>但以上的</w:t>
+      </w:r>
+      <w:r>
+        <w:rPr>
+          <w:rFonts w:hint="eastAsia"/>
+        </w:rPr>
+        <w:t>几</w:t>
+      </w:r>
+      <w:r>
+        <w:rPr>
+          <w:rFonts w:hint="eastAsia"/>
+        </w:rPr>
+        <w:t>种标准</w:t>
+      </w:r>
+      <w:r>
+        <w:rPr>
+          <w:rFonts w:hint="eastAsia"/>
+        </w:rPr>
+        <w:t>都</w:t>
+      </w:r>
+      <w:r>
+        <w:rPr>
+          <w:rFonts w:hint="eastAsia"/>
+        </w:rPr>
+        <w:t>是互不兼容的。</w:t>
+      </w:r>
+      <w:r>
+        <w:rPr>
+          <w:rFonts w:hint="eastAsia"/>
+        </w:rPr>
+        <w:t>Apple</w:t>
+      </w:r>
+      <w:r>
+        <w:rPr>
+          <w:rFonts w:hint="eastAsia"/>
+        </w:rPr>
+        <w:t>的</w:t>
+      </w:r>
+      <w:r>
+        <w:rPr>
+          <w:rFonts w:hint="eastAsia"/>
+        </w:rPr>
+        <w:t>HLS</w:t>
+      </w:r>
+      <w:r>
+        <w:rPr>
+          <w:rFonts w:hint="eastAsia"/>
+        </w:rPr>
+        <w:t>比较简单，</w:t>
+      </w:r>
+      <w:r>
+        <w:rPr>
+          <w:rFonts w:hint="eastAsia"/>
+        </w:rPr>
+        <w:t>基本思想就是</w:t>
+      </w:r>
+      <w:r>
+        <w:rPr>
+          <w:rFonts w:hint="eastAsia"/>
+        </w:rPr>
+        <w:t>讲视频各个码率的副本切片，</w:t>
+      </w:r>
+      <w:r>
+        <w:rPr>
+          <w:rFonts w:hint="eastAsia"/>
+        </w:rPr>
+        <w:t>在</w:t>
+      </w:r>
+      <w:r>
+        <w:rPr>
+          <w:rFonts w:hint="eastAsia"/>
+        </w:rPr>
+        <w:t>服务</w:t>
+      </w:r>
+      <w:proofErr w:type="gramStart"/>
+      <w:r>
+        <w:rPr>
+          <w:rFonts w:hint="eastAsia"/>
+        </w:rPr>
+        <w:t>端维护</w:t>
+      </w:r>
+      <w:proofErr w:type="gramEnd"/>
+      <w:r>
+        <w:rPr>
+          <w:rFonts w:hint="eastAsia"/>
+        </w:rPr>
+        <w:t>一个包含</w:t>
+      </w:r>
+      <w:r>
+        <w:rPr>
+          <w:rFonts w:hint="eastAsia"/>
+        </w:rPr>
+        <w:t>各个码率描述、地址的播放</w:t>
+      </w:r>
+      <w:r>
+        <w:rPr>
+          <w:rFonts w:hint="eastAsia"/>
+        </w:rPr>
+        <w:t>列表；而客户端则</w:t>
+      </w:r>
+      <w:r>
+        <w:rPr>
+          <w:rFonts w:hint="eastAsia"/>
+        </w:rPr>
+        <w:t>会根据用户过去一段时间的下载速度和当前码率来动态地调整</w:t>
+      </w:r>
+      <w:r>
+        <w:rPr>
+          <w:rFonts w:hint="eastAsia"/>
+        </w:rPr>
+        <w:t>下面要</w:t>
+      </w:r>
+      <w:r>
+        <w:rPr>
+          <w:rFonts w:hint="eastAsia"/>
+        </w:rPr>
+        <w:t>播放的码率副本</w:t>
+      </w:r>
+      <w:r>
+        <w:rPr>
+          <w:rFonts w:hint="eastAsia"/>
+        </w:rPr>
+        <w:t>。</w:t>
+      </w:r>
+      <w:r>
+        <w:rPr>
+          <w:rFonts w:hint="eastAsia"/>
+        </w:rPr>
+        <w:t>这是它的索引方式。</w:t>
+      </w:r>
+      <w:r>
+        <w:rPr>
+          <w:rFonts w:hint="eastAsia"/>
+        </w:rPr>
+        <w:t>而</w:t>
+      </w:r>
+      <w:r>
+        <w:rPr>
+          <w:rFonts w:hint="eastAsia"/>
+        </w:rPr>
+        <w:t>MPEG-DASH</w:t>
+      </w:r>
+      <w:r>
+        <w:rPr>
+          <w:rFonts w:hint="eastAsia"/>
+        </w:rPr>
+        <w:t>就要复杂一些，</w:t>
+      </w:r>
+      <w:r>
+        <w:rPr>
+          <w:rFonts w:hint="eastAsia"/>
+        </w:rPr>
+        <w:t>架构</w:t>
+      </w:r>
+      <w:r>
+        <w:t>…</w:t>
+      </w:r>
+      <w:r>
+        <w:rPr>
+          <w:rFonts w:hint="eastAsia"/>
+        </w:rPr>
+        <w:t xml:space="preserve"> </w:t>
+      </w:r>
+      <w:r>
+        <w:rPr>
+          <w:rFonts w:hint="eastAsia"/>
+        </w:rPr>
+        <w:t>，数据模型是这样，索引方式又有这么多种。</w:t>
+      </w:r>
+    </w:p>
+    <w:p/>
+    <w:p>
+      <w:r>
+        <w:t>…</w:t>
       </w:r>
     </w:p>
     <w:p/>
@@ -621,85 +1925,133 @@
         </w:rPr>
       </w:pPr>
       <w:r>
-        <w:t>幸运的是，</w:t>
-      </w:r>
-      <w:r>
-        <w:t>因为被</w:t>
-      </w:r>
-      <w:r>
-        <w:t>ISO</w:t>
-      </w:r>
-      <w:r>
-        <w:t>组织标准化，绝大多数设备都支持</w:t>
-      </w:r>
-      <w:r>
-        <w:t>H</w:t>
-      </w:r>
-      <w:r>
-        <w:rPr>
-          <w:rFonts w:hint="eastAsia"/>
-        </w:rPr>
-        <w:t>.264</w:t>
-      </w:r>
-      <w:r>
-        <w:rPr>
-          <w:rFonts w:hint="eastAsia"/>
-        </w:rPr>
-        <w:t>编码和</w:t>
-      </w:r>
-      <w:r>
-        <w:rPr>
-          <w:rFonts w:hint="eastAsia"/>
-        </w:rPr>
-        <w:t>MP4</w:t>
-      </w:r>
-      <w:r>
-        <w:rPr>
-          <w:rFonts w:hint="eastAsia"/>
-        </w:rPr>
-        <w:t>封装容器。</w:t>
-      </w:r>
-      <w:r>
-        <w:rPr>
-          <w:rFonts w:hint="eastAsia"/>
-        </w:rPr>
-        <w:t>所以，我们需要把</w:t>
-      </w:r>
-      <w:r>
-        <w:rPr>
-          <w:rFonts w:hint="eastAsia"/>
-        </w:rPr>
-        <w:t>各种来源</w:t>
-      </w:r>
-      <w:r>
-        <w:rPr>
-          <w:rFonts w:hint="eastAsia"/>
-        </w:rPr>
-        <w:t>，一般码率比较高的源视频转成若干种适合不同设备的不同码率的</w:t>
-      </w:r>
-      <w:r>
-        <w:rPr>
-          <w:rFonts w:hint="eastAsia"/>
-        </w:rPr>
-        <w:t xml:space="preserve">H.264 </w:t>
-      </w:r>
-      <w:r>
-        <w:rPr>
-          <w:rFonts w:hint="eastAsia"/>
-        </w:rPr>
-        <w:t>编码、</w:t>
-      </w:r>
-      <w:r>
-        <w:rPr>
-          <w:rFonts w:hint="eastAsia"/>
-        </w:rPr>
-        <w:t xml:space="preserve">MP4 </w:t>
-      </w:r>
-      <w:r>
-        <w:rPr>
-          <w:rFonts w:hint="eastAsia"/>
-        </w:rPr>
-        <w:t>封装的视频。</w:t>
+        <w:rPr>
+          <w:rFonts w:hint="eastAsia"/>
+        </w:rPr>
+        <w:t>其中有个关键的问题：</w:t>
+      </w:r>
+      <w:r>
+        <w:rPr>
+          <w:rFonts w:hint="eastAsia"/>
+        </w:rPr>
+        <w:t>每个用户到每个</w:t>
+      </w:r>
+      <w:r>
+        <w:rPr>
+          <w:rFonts w:hint="eastAsia"/>
+        </w:rPr>
+        <w:t>CDN</w:t>
+      </w:r>
+      <w:r>
+        <w:rPr>
+          <w:rFonts w:hint="eastAsia"/>
+        </w:rPr>
+        <w:t>边缘节点的连接延迟、下载速度都不一样</w:t>
+      </w:r>
+      <w:r>
+        <w:rPr>
+          <w:rFonts w:hint="eastAsia"/>
+        </w:rPr>
+        <w:t>；</w:t>
+      </w:r>
+      <w:r>
+        <w:rPr>
+          <w:rFonts w:hint="eastAsia"/>
+        </w:rPr>
+        <w:t>每台</w:t>
+      </w:r>
+      <w:r>
+        <w:rPr>
+          <w:rFonts w:hint="eastAsia"/>
+        </w:rPr>
+        <w:t>流媒体</w:t>
+      </w:r>
+      <w:r>
+        <w:rPr>
+          <w:rFonts w:hint="eastAsia"/>
+        </w:rPr>
+        <w:t>服务器</w:t>
+      </w:r>
+      <w:r>
+        <w:rPr>
+          <w:rFonts w:hint="eastAsia"/>
+        </w:rPr>
+        <w:t>以什么样码率的副本服务什么样的用户，转码还是不转码，系统付出的代价也不一样</w:t>
+      </w:r>
+      <w:r>
+        <w:rPr>
+          <w:rFonts w:hint="eastAsia"/>
+        </w:rPr>
+        <w:t>。</w:t>
+      </w:r>
+      <w:r>
+        <w:rPr>
+          <w:rFonts w:hint="eastAsia"/>
+        </w:rPr>
+        <w:t>这是个</w:t>
+      </w:r>
+      <w:r>
+        <w:rPr>
+          <w:rFonts w:hint="eastAsia"/>
+        </w:rPr>
+        <w:t>双方市场，考虑成</w:t>
+      </w:r>
+      <w:r>
+        <w:rPr>
+          <w:rFonts w:hint="eastAsia"/>
+        </w:rPr>
+        <w:t>调度问题还是匹配问题呢？这让我们想起了稳定婚姻问题。</w:t>
+      </w:r>
+      <w:r>
+        <w:rPr>
+          <w:rFonts w:hint="eastAsia"/>
+        </w:rPr>
+        <w:t>所谓稳定婚姻问题，就是给一群男人女人配对，</w:t>
+      </w:r>
+      <w:r>
+        <w:rPr>
+          <w:rFonts w:hint="eastAsia"/>
+        </w:rPr>
+        <w:t>使得</w:t>
+      </w:r>
+      <w:r>
+        <w:rPr>
+          <w:rFonts w:hint="eastAsia"/>
+        </w:rPr>
+        <w:t>对于每一个人，在他心目中比他当前伴侣更好的异性，都不会认为他也是一个更好的选择。</w:t>
+      </w:r>
+      <w:r>
+        <w:rPr>
+          <w:rFonts w:hint="eastAsia"/>
+        </w:rPr>
+        <w:t>也就是说，任何人</w:t>
+      </w:r>
+      <w:r>
+        <w:rPr>
+          <w:rFonts w:hint="eastAsia"/>
+        </w:rPr>
+        <w:t>想和他对象劈腿，那么</w:t>
+      </w:r>
+      <w:r>
+        <w:rPr>
+          <w:rFonts w:hint="eastAsia"/>
+        </w:rPr>
+        <w:t>他想找的异性都不会愿意</w:t>
+      </w:r>
+      <w:r>
+        <w:rPr>
+          <w:rFonts w:hint="eastAsia"/>
+        </w:rPr>
+        <w:t>。</w:t>
+      </w:r>
+      <w:r>
+        <w:t>…</w:t>
+      </w:r>
+      <w:r>
+        <w:rPr>
+          <w:rFonts w:hint="eastAsia"/>
+        </w:rPr>
+        <w:t xml:space="preserve"> </w:t>
       </w:r>
     </w:p>
     <w:p>
@@ -719,16 +2071,145 @@
         <w:rPr>
           <w:rFonts w:hint="eastAsia"/>
         </w:rPr>
-        <w:t>但是，</w:t>
-      </w:r>
-      <w:r>
-        <w:t>…</w:t>
-      </w:r>
-      <w:r>
-        <w:rPr>
-          <w:rFonts w:hint="eastAsia"/>
-        </w:rPr>
-        <w:t xml:space="preserve"> </w:t>
+        <w:t>在这个问题解决的过程中，我们意识到，最最重要的事情就是</w:t>
+      </w:r>
+      <w:bookmarkStart w:id="0" w:name="OLE_LINK1"/>
+      <w:bookmarkStart w:id="1" w:name="OLE_LINK2"/>
+      <w:r>
+        <w:rPr>
+          <w:rFonts w:hint="eastAsia"/>
+        </w:rPr>
+        <w:t>Satisfying Women</w:t>
+      </w:r>
+      <w:bookmarkEnd w:id="0"/>
+      <w:bookmarkEnd w:id="1"/>
+      <w:r>
+        <w:rPr>
+          <w:rFonts w:hint="eastAsia"/>
+        </w:rPr>
+        <w:t>，</w:t>
+      </w:r>
+      <w:r>
+        <w:rPr>
+          <w:rFonts w:hint="eastAsia"/>
+        </w:rPr>
+        <w:t>这也印证</w:t>
+      </w:r>
+      <w:proofErr w:type="gramStart"/>
+      <w:r>
+        <w:rPr>
+          <w:rFonts w:hint="eastAsia"/>
+        </w:rPr>
+        <w:t>了</w:t>
+      </w:r>
+      <w:r>
+        <w:rPr>
+          <w:rFonts w:hint="eastAsia"/>
+        </w:rPr>
+        <w:t>腾讯</w:t>
+      </w:r>
+      <w:proofErr w:type="gramEnd"/>
+      <w:r>
+        <w:rPr>
+          <w:rFonts w:hint="eastAsia"/>
+        </w:rPr>
+        <w:t>“</w:t>
+      </w:r>
+      <w:r>
+        <w:rPr>
+          <w:rFonts w:hint="eastAsia"/>
+        </w:rPr>
+        <w:t>一切以用户价值为依归</w:t>
+      </w:r>
+      <w:r>
+        <w:rPr>
+          <w:rFonts w:hint="eastAsia"/>
+        </w:rPr>
+        <w:t>”</w:t>
+      </w:r>
+      <w:r>
+        <w:rPr>
+          <w:rFonts w:hint="eastAsia"/>
+        </w:rPr>
+        <w:t>的理念</w:t>
+      </w:r>
+      <w:r>
+        <w:rPr>
+          <w:rFonts w:hint="eastAsia"/>
+        </w:rPr>
+        <w:t>，先考虑用户，再考虑服务器负载、资源代价诸如此类</w:t>
+      </w:r>
+      <w:r>
+        <w:rPr>
+          <w:rFonts w:hint="eastAsia"/>
+        </w:rPr>
+        <w:t>。</w:t>
+      </w:r>
+      <w:r>
+        <w:rPr>
+          <w:rFonts w:hint="eastAsia"/>
+        </w:rPr>
+        <w:t>刚才那位苍老师和那位</w:t>
+      </w:r>
+      <w:r>
+        <w:rPr>
+          <w:rFonts w:hint="eastAsia"/>
+        </w:rPr>
+        <w:t>“</w:t>
+      </w:r>
+      <w:r>
+        <w:rPr>
+          <w:rFonts w:hint="eastAsia"/>
+        </w:rPr>
+        <w:t>毕老师</w:t>
+      </w:r>
+      <w:r>
+        <w:rPr>
+          <w:rFonts w:hint="eastAsia"/>
+        </w:rPr>
+        <w:t>”</w:t>
+      </w:r>
+      <w:r>
+        <w:rPr>
+          <w:rFonts w:hint="eastAsia"/>
+        </w:rPr>
+        <w:t>没有成就一段佳缘，也许就是因为</w:t>
+      </w:r>
+      <w:r>
+        <w:rPr>
+          <w:rFonts w:hint="eastAsia"/>
+        </w:rPr>
+        <w:t>“毕老师”</w:t>
+      </w:r>
+      <w:r>
+        <w:rPr>
+          <w:rFonts w:hint="eastAsia"/>
+        </w:rPr>
+        <w:t>没有这位帅哥知道怎么样</w:t>
+      </w:r>
+      <w:r>
+        <w:rPr>
+          <w:rFonts w:hint="eastAsia"/>
+        </w:rPr>
+        <w:t>Satisfying Women</w:t>
+      </w:r>
+      <w:r>
+        <w:rPr>
+          <w:rFonts w:hint="eastAsia"/>
+        </w:rPr>
+        <w:t>，而只知道</w:t>
+      </w:r>
+      <w:r>
+        <w:rPr>
+          <w:rFonts w:hint="eastAsia"/>
+        </w:rPr>
+        <w:t>Satisfying Himself</w:t>
+      </w:r>
+      <w:r>
+        <w:rPr>
+          <w:rFonts w:hint="eastAsia"/>
+        </w:rPr>
+        <w:t>。</w:t>
       </w:r>
     </w:p>
     <w:p>
@@ -748,13 +2229,19 @@
         <w:rPr>
           <w:rFonts w:hint="eastAsia"/>
         </w:rPr>
-        <w:t>以往，人们从单机内的并行，和多机器之间的分布式处理两方面来解决这个</w:t>
-      </w:r>
-      <w:r>
-        <w:rPr>
-          <w:rFonts w:hint="eastAsia"/>
-        </w:rPr>
-        <w:t>问题</w:t>
+        <w:t>前几天，我们看到某某云，</w:t>
+      </w:r>
+      <w:r>
+        <w:rPr>
+          <w:rFonts w:hint="eastAsia"/>
+        </w:rPr>
+        <w:t>在各大媒体上宣传造势，</w:t>
+      </w:r>
+      <w:r>
+        <w:rPr>
+          <w:rFonts w:hint="eastAsia"/>
+        </w:rPr>
+        <w:t>看势头又要来颠覆电视产业了。</w:t>
       </w:r>
       <w:r>
         <w:t>…</w:t>
@@ -765,385 +2252,133 @@
         </w:rPr>
         <w:t xml:space="preserve"> </w:t>
       </w:r>
+      <w:r>
+        <w:rPr>
+          <w:rFonts w:hint="eastAsia"/>
+        </w:rPr>
+        <w:t>大家仔细看</w:t>
+      </w:r>
+      <w:r>
+        <w:rPr>
+          <w:rFonts w:hint="eastAsia"/>
+        </w:rPr>
+        <w:t>，</w:t>
+      </w:r>
+      <w:r>
+        <w:rPr>
+          <w:rFonts w:hint="eastAsia"/>
+        </w:rPr>
+        <w:t>这里面讲的这些问题，不正是我们</w:t>
+      </w:r>
+      <w:r>
+        <w:rPr>
+          <w:rFonts w:hint="eastAsia"/>
+        </w:rPr>
+        <w:t>之前做过的事情么？</w:t>
+      </w:r>
+      <w:r>
+        <w:rPr>
+          <w:rFonts w:hint="eastAsia"/>
+        </w:rPr>
+        <w:t>如果</w:t>
+      </w:r>
+      <w:r>
+        <w:rPr>
+          <w:rFonts w:hint="eastAsia"/>
+        </w:rPr>
+        <w:t>某某云</w:t>
+      </w:r>
+      <w:r>
+        <w:rPr>
+          <w:rFonts w:hint="eastAsia"/>
+        </w:rPr>
+        <w:t>5000</w:t>
+      </w:r>
+      <w:r>
+        <w:rPr>
+          <w:rFonts w:hint="eastAsia"/>
+        </w:rPr>
+        <w:t>台服务器的</w:t>
+      </w:r>
+      <w:proofErr w:type="spellStart"/>
+      <w:r>
+        <w:rPr>
+          <w:rFonts w:hint="eastAsia"/>
+        </w:rPr>
+        <w:t>MapReduce</w:t>
+      </w:r>
+      <w:proofErr w:type="spellEnd"/>
+      <w:r>
+        <w:rPr>
+          <w:rFonts w:hint="eastAsia"/>
+        </w:rPr>
+        <w:t>就可以</w:t>
+      </w:r>
+      <w:r>
+        <w:rPr>
+          <w:rFonts w:hint="eastAsia"/>
+        </w:rPr>
+        <w:t>到处去说</w:t>
+      </w:r>
+      <w:r>
+        <w:rPr>
+          <w:rFonts w:hint="eastAsia"/>
+        </w:rPr>
+        <w:t>国内第一，那么，我们可供复用的存储服务器就有近</w:t>
+      </w:r>
+      <w:r>
+        <w:rPr>
+          <w:rFonts w:hint="eastAsia"/>
+        </w:rPr>
+        <w:t>10</w:t>
+      </w:r>
+      <w:r>
+        <w:rPr>
+          <w:rFonts w:hint="eastAsia"/>
+        </w:rPr>
+        <w:t>万台，又将情何以堪</w:t>
+      </w:r>
+      <w:r>
+        <w:rPr>
+          <w:rFonts w:hint="eastAsia"/>
+        </w:rPr>
+        <w:t>？</w:t>
+      </w:r>
+      <w:r>
+        <w:rPr>
+          <w:rFonts w:hint="eastAsia"/>
+        </w:rPr>
+        <w:t>在此，我引用《腾云》杂志</w:t>
+      </w:r>
+      <w:r>
+        <w:rPr>
+          <w:rFonts w:hint="eastAsia"/>
+        </w:rPr>
+        <w:t>的近未来专刊的广告语：</w:t>
+      </w:r>
+      <w:r>
+        <w:rPr>
+          <w:rFonts w:hint="eastAsia"/>
+        </w:rPr>
+        <w:t>未来已经发生，只是尚未普及</w:t>
+      </w:r>
+      <w:r>
+        <w:rPr>
+          <w:rFonts w:hint="eastAsia"/>
+        </w:rPr>
+        <w:t>。</w:t>
+      </w:r>
+      <w:bookmarkStart w:id="2" w:name="_GoBack"/>
+      <w:bookmarkEnd w:id="2"/>
     </w:p>
     <w:p>
-      <w:pPr>
-        <w:rPr>
-          <w:rFonts w:hint="eastAsia"/>
-        </w:rPr>
-      </w:pPr>
+      <w:r>
+        <w:rPr>
+          <w:rFonts w:hint="eastAsia"/>
+        </w:rPr>
+        <w:t>谢谢大家！</w:t>
+      </w:r>
     </w:p>
-    <w:p>
-      <w:pPr>
-        <w:rPr>
-          <w:rFonts w:hint="eastAsia"/>
-        </w:rPr>
-      </w:pPr>
-      <w:r>
-        <w:rPr>
-          <w:rFonts w:hint="eastAsia"/>
-        </w:rPr>
-        <w:t>2012</w:t>
-      </w:r>
-      <w:r>
-        <w:rPr>
-          <w:rFonts w:hint="eastAsia"/>
-        </w:rPr>
-        <w:t>年，</w:t>
-      </w:r>
-      <w:proofErr w:type="gramStart"/>
-      <w:r>
-        <w:rPr>
-          <w:rFonts w:hint="eastAsia"/>
-        </w:rPr>
-        <w:t>腾讯研究院</w:t>
-      </w:r>
-      <w:proofErr w:type="gramEnd"/>
-      <w:r>
-        <w:rPr>
-          <w:rFonts w:hint="eastAsia"/>
-        </w:rPr>
-        <w:t>的</w:t>
-      </w:r>
-      <w:r>
-        <w:rPr>
-          <w:rFonts w:hint="eastAsia"/>
-        </w:rPr>
-        <w:t>Gale Huang</w:t>
-      </w:r>
-      <w:r>
-        <w:rPr>
-          <w:rFonts w:hint="eastAsia"/>
-        </w:rPr>
-        <w:t>等人</w:t>
-      </w:r>
-      <w:r>
-        <w:rPr>
-          <w:rFonts w:hint="eastAsia"/>
-        </w:rPr>
-        <w:t>，和北大、明尼苏达的研究人员，联合</w:t>
-      </w:r>
-      <w:r>
-        <w:rPr>
-          <w:rFonts w:hint="eastAsia"/>
-        </w:rPr>
-        <w:t>在</w:t>
-      </w:r>
-      <w:r>
-        <w:rPr>
-          <w:rFonts w:hint="eastAsia"/>
-        </w:rPr>
-        <w:t>ACM</w:t>
-      </w:r>
-      <w:r>
-        <w:rPr>
-          <w:rFonts w:hint="eastAsia"/>
-        </w:rPr>
-        <w:t>的</w:t>
-      </w:r>
-      <w:r>
-        <w:rPr>
-          <w:rFonts w:hint="eastAsia"/>
-        </w:rPr>
-        <w:t>NOSSDAV</w:t>
-      </w:r>
-      <w:r>
-        <w:rPr>
-          <w:rFonts w:hint="eastAsia"/>
-        </w:rPr>
-        <w:t>会议上发表了一篇论文</w:t>
-      </w:r>
-      <w:r>
-        <w:rPr>
-          <w:rFonts w:hint="eastAsia"/>
-        </w:rPr>
-        <w:t>，描述了一个他们在</w:t>
-      </w:r>
-      <w:r>
-        <w:rPr>
-          <w:rFonts w:hint="eastAsia"/>
-        </w:rPr>
-        <w:t>2011</w:t>
-      </w:r>
-      <w:r>
-        <w:rPr>
-          <w:rFonts w:hint="eastAsia"/>
-        </w:rPr>
-        <w:t>年前完成的云转码系统。</w:t>
-      </w:r>
-      <w:r>
-        <w:rPr>
-          <w:rFonts w:hint="eastAsia"/>
-        </w:rPr>
-        <w:t>这样一批下载机器，从</w:t>
-      </w:r>
-      <w:r>
-        <w:rPr>
-          <w:rFonts w:hint="eastAsia"/>
-        </w:rPr>
-        <w:t>Internet</w:t>
-      </w:r>
-      <w:r>
-        <w:rPr>
-          <w:rFonts w:hint="eastAsia"/>
-        </w:rPr>
-        <w:t>上，通过</w:t>
-      </w:r>
-      <w:r>
-        <w:rPr>
-          <w:rFonts w:hint="eastAsia"/>
-        </w:rPr>
-        <w:t>HTTP</w:t>
-      </w:r>
-      <w:r>
-        <w:rPr>
-          <w:rFonts w:hint="eastAsia"/>
-        </w:rPr>
-        <w:t>，</w:t>
-      </w:r>
-      <w:proofErr w:type="spellStart"/>
-      <w:r>
-        <w:rPr>
-          <w:rFonts w:hint="eastAsia"/>
-        </w:rPr>
-        <w:t>bittorrent</w:t>
-      </w:r>
-      <w:proofErr w:type="spellEnd"/>
-      <w:r>
-        <w:rPr>
-          <w:rFonts w:hint="eastAsia"/>
-        </w:rPr>
-        <w:t>等协议</w:t>
-      </w:r>
-      <w:r>
-        <w:rPr>
-          <w:rFonts w:hint="eastAsia"/>
-        </w:rPr>
-        <w:t>下载到所需要的视频，</w:t>
-      </w:r>
-      <w:r>
-        <w:rPr>
-          <w:rFonts w:hint="eastAsia"/>
-        </w:rPr>
-        <w:t>Task Dispatcher</w:t>
-      </w:r>
-      <w:r>
-        <w:rPr>
-          <w:rFonts w:hint="eastAsia"/>
-        </w:rPr>
-        <w:t>负责任务分配、</w:t>
-      </w:r>
-      <w:r>
-        <w:rPr>
-          <w:rFonts w:hint="eastAsia"/>
-        </w:rPr>
-        <w:t>Task Manager</w:t>
-      </w:r>
-      <w:r>
-        <w:rPr>
-          <w:rFonts w:hint="eastAsia"/>
-        </w:rPr>
-        <w:t>负责管理转码前后的媒体文件，并决定</w:t>
-      </w:r>
-      <w:r>
-        <w:rPr>
-          <w:rFonts w:hint="eastAsia"/>
-        </w:rPr>
-        <w:t>何时向何地分发转码后的资源。</w:t>
-      </w:r>
-      <w:r>
-        <w:rPr>
-          <w:rFonts w:hint="eastAsia"/>
-        </w:rPr>
-        <w:t>这是它里面的数据流动，这是它的网络拓扑结构。</w:t>
-      </w:r>
-      <w:proofErr w:type="gramStart"/>
-      <w:r>
-        <w:rPr>
-          <w:rFonts w:hint="eastAsia"/>
-        </w:rPr>
-        <w:t>腾讯研究院</w:t>
-      </w:r>
-      <w:proofErr w:type="gramEnd"/>
-      <w:r>
-        <w:rPr>
-          <w:rFonts w:hint="eastAsia"/>
-        </w:rPr>
-        <w:t>的</w:t>
-      </w:r>
-      <w:r>
-        <w:rPr>
-          <w:rFonts w:hint="eastAsia"/>
-        </w:rPr>
-        <w:t>Cloud Transcoder</w:t>
-      </w:r>
-      <w:r>
-        <w:rPr>
-          <w:rFonts w:hint="eastAsia"/>
-        </w:rPr>
-        <w:t>从整体上来看确实是个优秀的系统。但是，它还存在一些问题</w:t>
-      </w:r>
-      <w:r>
-        <w:rPr>
-          <w:rFonts w:hint="eastAsia"/>
-        </w:rPr>
-        <w:t xml:space="preserve">,,, </w:t>
-      </w:r>
-    </w:p>
-    <w:p>
-      <w:pPr>
-        <w:rPr>
-          <w:rFonts w:hint="eastAsia"/>
-        </w:rPr>
-      </w:pPr>
-    </w:p>
-    <w:p>
-      <w:pPr>
-        <w:rPr>
-          <w:rFonts w:hint="eastAsia"/>
-        </w:rPr>
-      </w:pPr>
-      <w:r>
-        <w:rPr>
-          <w:rFonts w:hint="eastAsia"/>
-        </w:rPr>
-        <w:t>于是，架平流媒体团队在</w:t>
-      </w:r>
-      <w:r>
-        <w:rPr>
-          <w:rFonts w:hint="eastAsia"/>
-        </w:rPr>
-        <w:t>2012</w:t>
-      </w:r>
-      <w:r>
-        <w:rPr>
-          <w:rFonts w:hint="eastAsia"/>
-        </w:rPr>
-        <w:t>年开发了一套复用现有存储服务器的云转码系统</w:t>
-      </w:r>
-      <w:proofErr w:type="spellStart"/>
-      <w:r>
-        <w:rPr>
-          <w:rFonts w:hint="eastAsia"/>
-        </w:rPr>
-        <w:t>TranscX</w:t>
-      </w:r>
-      <w:proofErr w:type="spellEnd"/>
-      <w:r>
-        <w:rPr>
-          <w:rFonts w:hint="eastAsia"/>
-        </w:rPr>
-        <w:t>，</w:t>
-      </w:r>
-      <w:r>
-        <w:rPr>
-          <w:rFonts w:hint="eastAsia"/>
-        </w:rPr>
-        <w:t>名字有这些意思，同也有超越函数的意思</w:t>
-      </w:r>
-      <w:r>
-        <w:t>—</w:t>
-      </w:r>
-      <w:r>
-        <w:rPr>
-          <w:rFonts w:hint="eastAsia"/>
-        </w:rPr>
-        <w:t>把复杂的事情变简单。</w:t>
-      </w:r>
-      <w:r>
-        <w:rPr>
-          <w:rFonts w:hint="eastAsia"/>
-        </w:rPr>
-        <w:t>它汲取了</w:t>
-      </w:r>
-      <w:proofErr w:type="gramStart"/>
-      <w:r>
-        <w:rPr>
-          <w:rFonts w:hint="eastAsia"/>
-        </w:rPr>
-        <w:t>前腾讯</w:t>
-      </w:r>
-      <w:proofErr w:type="gramEnd"/>
-      <w:r>
-        <w:rPr>
-          <w:rFonts w:hint="eastAsia"/>
-        </w:rPr>
-        <w:t>研究院</w:t>
-      </w:r>
-      <w:r>
-        <w:rPr>
-          <w:rFonts w:hint="eastAsia"/>
-        </w:rPr>
-        <w:t>Cloud Transcoder</w:t>
-      </w:r>
-      <w:r>
-        <w:rPr>
-          <w:rFonts w:hint="eastAsia"/>
-        </w:rPr>
-        <w:t>的设计优点，同时，也解决了几个问题</w:t>
-      </w:r>
-      <w:r>
-        <w:rPr>
-          <w:rFonts w:hint="eastAsia"/>
-        </w:rPr>
-        <w:t>：比如不需要</w:t>
-      </w:r>
-      <w:r>
-        <w:rPr>
-          <w:rFonts w:hint="eastAsia"/>
-        </w:rPr>
-        <w:t>真正对数据进行切割，完美实现</w:t>
-      </w:r>
-      <w:r>
-        <w:rPr>
-          <w:rFonts w:hint="eastAsia"/>
-        </w:rPr>
-        <w:t>GOP</w:t>
-      </w:r>
-      <w:r>
-        <w:rPr>
-          <w:rFonts w:hint="eastAsia"/>
-        </w:rPr>
-        <w:t>级的并行，我以一个</w:t>
-      </w:r>
-      <w:r>
-        <w:rPr>
-          <w:rFonts w:hint="eastAsia"/>
-        </w:rPr>
-        <w:t>“从苍老师到毕老师”的例子来解释一下什么是</w:t>
-      </w:r>
-      <w:r>
-        <w:rPr>
-          <w:rFonts w:hint="eastAsia"/>
-        </w:rPr>
-        <w:t>GOP</w:t>
-      </w:r>
-      <w:r>
-        <w:rPr>
-          <w:rFonts w:hint="eastAsia"/>
-        </w:rPr>
-        <w:t>，假设我们要拍一部由苍老师和毕老师共同出演的电影</w:t>
-      </w:r>
-      <w:bookmarkStart w:id="0" w:name="_GoBack"/>
-      <w:bookmarkEnd w:id="0"/>
-      <w:r>
-        <w:t>…</w:t>
-      </w:r>
-      <w:r>
-        <w:rPr>
-          <w:rFonts w:hint="eastAsia"/>
-        </w:rPr>
-        <w:t xml:space="preserve"> </w:t>
-      </w:r>
-    </w:p>
-    <w:p>
-      <w:pPr>
-        <w:rPr>
-          <w:rFonts w:hint="eastAsia"/>
-        </w:rPr>
-      </w:pPr>
-    </w:p>
-    <w:p/>
     <w:sectPr>
       <w:pgSz w:w="11906" w:h="16838"/>
       <w:pgMar w:top="1440" w:right="1800" w:bottom="1440" w:left="1800" w:header="851" w:footer="992" w:gutter="0"/>

</xml_diff>